<commit_message>
Update Co en To
</commit_message>
<xml_diff>
--- a/docs/configuratie overzicht.docx
+++ b/docs/configuratie overzicht.docx
@@ -99,8 +99,6 @@
                   </w:rPr>
                   <w:t>Jovi Simons</w:t>
                 </w:r>
-                <w:bookmarkStart w:id="0" w:name="_GoBack"/>
-                <w:bookmarkEnd w:id="0"/>
               </w:p>
               <w:p>
                 <w:pPr>
@@ -281,7 +279,7 @@
                     <w:sz w:val="28"/>
                     <w:szCs w:val="28"/>
                   </w:rPr>
-                  <w:t>Ondertitel</w:t>
+                  <w:t>Verkiezingssite</w:t>
                 </w:r>
               </w:p>
             </w:tc>
@@ -704,19 +702,19 @@
       <w:pPr>
         <w:pStyle w:val="Kop1"/>
       </w:pPr>
-      <w:bookmarkStart w:id="1" w:name="_Toc435781196"/>
+      <w:bookmarkStart w:id="0" w:name="_Toc435781196"/>
       <w:r>
         <w:lastRenderedPageBreak/>
         <w:br w:type="page"/>
       </w:r>
-      <w:bookmarkStart w:id="2" w:name="_Toc435781195"/>
-      <w:bookmarkStart w:id="3" w:name="_Toc462309085"/>
+      <w:bookmarkStart w:id="1" w:name="_Toc435781195"/>
+      <w:bookmarkStart w:id="2" w:name="_Toc462309085"/>
       <w:r>
         <w:lastRenderedPageBreak/>
         <w:t>Te gebruiken hardware</w:t>
       </w:r>
+      <w:bookmarkEnd w:id="1"/>
       <w:bookmarkEnd w:id="2"/>
-      <w:bookmarkEnd w:id="3"/>
     </w:p>
     <w:p>
       <w:pPr>
@@ -740,8 +738,8 @@
         <w:tblLook w:val="04A0" w:firstRow="1" w:lastRow="0" w:firstColumn="1" w:lastColumn="0" w:noHBand="0" w:noVBand="1"/>
       </w:tblPr>
       <w:tblGrid>
-        <w:gridCol w:w="4529"/>
-        <w:gridCol w:w="4533"/>
+        <w:gridCol w:w="4528"/>
+        <w:gridCol w:w="4534"/>
       </w:tblGrid>
       <w:tr>
         <w:tc>
@@ -781,6 +779,62 @@
                 <w:highlight w:val="lightGray"/>
               </w:rPr>
               <w:t>Vereisten</w:t>
+            </w:r>
+          </w:p>
+        </w:tc>
+      </w:tr>
+      <w:tr>
+        <w:tc>
+          <w:tcPr>
+            <w:tcW w:w="4606" w:type="dxa"/>
+            <w:shd w:val="clear" w:color="auto" w:fill="auto"/>
+          </w:tcPr>
+          <w:p>
+            <w:pPr>
+              <w:rPr>
+                <w:highlight w:val="lightGray"/>
+              </w:rPr>
+            </w:pPr>
+            <w:r>
+              <w:t>Laptop</w:t>
+            </w:r>
+          </w:p>
+        </w:tc>
+        <w:tc>
+          <w:tcPr>
+            <w:tcW w:w="4606" w:type="dxa"/>
+          </w:tcPr>
+          <w:p>
+            <w:pPr>
+              <w:spacing w:after="200"/>
+            </w:pPr>
+            <w:r>
+              <w:t>3</w:t>
+            </w:r>
+            <w:r>
+              <w:t xml:space="preserve"> </w:t>
+            </w:r>
+            <w:proofErr w:type="spellStart"/>
+            <w:r>
+              <w:t>Ghz</w:t>
+            </w:r>
+            <w:proofErr w:type="spellEnd"/>
+            <w:r>
+              <w:t xml:space="preserve"> processor</w:t>
+            </w:r>
+          </w:p>
+          <w:p>
+            <w:pPr>
+              <w:spacing w:after="200"/>
+              <w:rPr>
+                <w:highlight w:val="lightGray"/>
+              </w:rPr>
+            </w:pPr>
+            <w:r>
+              <w:t>8</w:t>
+            </w:r>
+            <w:r>
+              <w:t xml:space="preserve"> GB schijfruimte</w:t>
             </w:r>
           </w:p>
         </w:tc>
@@ -801,60 +855,6 @@
               <w:rPr>
                 <w:highlight w:val="lightGray"/>
               </w:rPr>
-              <w:t>Computer</w:t>
-            </w:r>
-          </w:p>
-        </w:tc>
-        <w:tc>
-          <w:tcPr>
-            <w:tcW w:w="4606" w:type="dxa"/>
-          </w:tcPr>
-          <w:p>
-            <w:pPr>
-              <w:spacing w:after="200"/>
-              <w:rPr>
-                <w:highlight w:val="lightGray"/>
-              </w:rPr>
-            </w:pPr>
-            <w:r>
-              <w:rPr>
-                <w:highlight w:val="lightGray"/>
-              </w:rPr>
-              <w:t>1 Ghz processor</w:t>
-            </w:r>
-          </w:p>
-          <w:p>
-            <w:pPr>
-              <w:spacing w:after="200"/>
-              <w:rPr>
-                <w:highlight w:val="lightGray"/>
-              </w:rPr>
-            </w:pPr>
-            <w:r>
-              <w:rPr>
-                <w:highlight w:val="lightGray"/>
-              </w:rPr>
-              <w:t>16 GB schijfruimte</w:t>
-            </w:r>
-          </w:p>
-        </w:tc>
-      </w:tr>
-      <w:tr>
-        <w:tc>
-          <w:tcPr>
-            <w:tcW w:w="4606" w:type="dxa"/>
-          </w:tcPr>
-          <w:p>
-            <w:pPr>
-              <w:spacing w:after="200"/>
-              <w:rPr>
-                <w:highlight w:val="lightGray"/>
-              </w:rPr>
-            </w:pPr>
-            <w:r>
-              <w:rPr>
-                <w:highlight w:val="lightGray"/>
-              </w:rPr>
               <w:t>….</w:t>
             </w:r>
           </w:p>
@@ -897,13 +897,13 @@
       <w:pPr>
         <w:pStyle w:val="Kop1"/>
       </w:pPr>
-      <w:bookmarkStart w:id="4" w:name="_Toc462309086"/>
+      <w:bookmarkStart w:id="3" w:name="_Toc462309086"/>
       <w:r>
         <w:lastRenderedPageBreak/>
         <w:t>Te gebruiken software</w:t>
       </w:r>
-      <w:bookmarkEnd w:id="1"/>
-      <w:bookmarkEnd w:id="4"/>
+      <w:bookmarkEnd w:id="0"/>
+      <w:bookmarkEnd w:id="3"/>
     </w:p>
     <w:p>
       <w:pPr>
@@ -1042,15 +1042,10 @@
           <w:p>
             <w:pPr>
               <w:rPr>
-                <w:i/>
                 <w:highlight w:val="lightGray"/>
               </w:rPr>
             </w:pPr>
             <w:r>
-              <w:rPr>
-                <w:i/>
-                <w:highlight w:val="lightGray"/>
-              </w:rPr>
               <w:t xml:space="preserve">Windows </w:t>
             </w:r>
           </w:p>
@@ -1063,16 +1058,62 @@
           <w:p>
             <w:pPr>
               <w:rPr>
-                <w:i/>
                 <w:highlight w:val="lightGray"/>
               </w:rPr>
             </w:pPr>
             <w:r>
-              <w:rPr>
-                <w:i/>
+              <w:t>10</w:t>
+            </w:r>
+          </w:p>
+        </w:tc>
+        <w:tc>
+          <w:tcPr>
+            <w:tcW w:w="3216" w:type="pct"/>
+            <w:shd w:val="clear" w:color="auto" w:fill="auto"/>
+          </w:tcPr>
+          <w:p>
+            <w:r>
+              <w:t xml:space="preserve">User: </w:t>
+            </w:r>
+            <w:r>
+              <w:t>Sander</w:t>
+            </w:r>
+          </w:p>
+          <w:p>
+            <w:r>
+              <w:t>User: Jovi</w:t>
+            </w:r>
+          </w:p>
+        </w:tc>
+      </w:tr>
+      <w:tr>
+        <w:tc>
+          <w:tcPr>
+            <w:tcW w:w="1109" w:type="pct"/>
+            <w:shd w:val="clear" w:color="auto" w:fill="auto"/>
+          </w:tcPr>
+          <w:p>
+            <w:r>
+              <w:t>Visual Studio</w:t>
+            </w:r>
+            <w:r>
+              <w:t xml:space="preserve"> Code</w:t>
+            </w:r>
+          </w:p>
+        </w:tc>
+        <w:tc>
+          <w:tcPr>
+            <w:tcW w:w="675" w:type="pct"/>
+            <w:shd w:val="clear" w:color="auto" w:fill="auto"/>
+          </w:tcPr>
+          <w:p>
+            <w:pPr>
+              <w:rPr>
                 <w:highlight w:val="lightGray"/>
               </w:rPr>
-              <w:t>7</w:t>
+            </w:pPr>
+            <w:r>
+              <w:t>1.30.2</w:t>
             </w:r>
           </w:p>
         </w:tc>
@@ -1085,17 +1126,47 @@
             <w:pPr>
               <w:rPr>
                 <w:i/>
-                <w:highlight w:val="lightGray"/>
               </w:rPr>
             </w:pPr>
-            <w:r>
+          </w:p>
+        </w:tc>
+      </w:tr>
+      <w:tr>
+        <w:tc>
+          <w:tcPr>
+            <w:tcW w:w="1109" w:type="pct"/>
+            <w:shd w:val="clear" w:color="auto" w:fill="auto"/>
+          </w:tcPr>
+          <w:p>
+            <w:r>
+              <w:t>GitHub</w:t>
+            </w:r>
+          </w:p>
+        </w:tc>
+        <w:tc>
+          <w:tcPr>
+            <w:tcW w:w="675" w:type="pct"/>
+            <w:shd w:val="clear" w:color="auto" w:fill="auto"/>
+          </w:tcPr>
+          <w:p>
+            <w:pPr>
               <w:rPr>
                 <w:i/>
-                <w:highlight w:val="lightGray"/>
-              </w:rPr>
-              <w:t>User: Kees</w:t>
+              </w:rPr>
+            </w:pPr>
+            <w:r>
+              <w:rPr>
+                <w:i/>
+              </w:rPr>
+              <w:t>1.6.1</w:t>
             </w:r>
           </w:p>
+        </w:tc>
+        <w:tc>
+          <w:tcPr>
+            <w:tcW w:w="3216" w:type="pct"/>
+            <w:shd w:val="clear" w:color="auto" w:fill="auto"/>
+          </w:tcPr>
           <w:p>
             <w:pPr>
               <w:rPr>
@@ -1115,16 +1186,11 @@
           <w:p>
             <w:pPr>
               <w:rPr>
-                <w:i/>
                 <w:highlight w:val="lightGray"/>
               </w:rPr>
             </w:pPr>
             <w:r>
-              <w:rPr>
-                <w:i/>
-                <w:highlight w:val="lightGray"/>
-              </w:rPr>
-              <w:t>Visual Studio</w:t>
+              <w:t>Word</w:t>
             </w:r>
           </w:p>
         </w:tc>
@@ -1136,16 +1202,11 @@
           <w:p>
             <w:pPr>
               <w:rPr>
-                <w:i/>
                 <w:highlight w:val="lightGray"/>
               </w:rPr>
             </w:pPr>
             <w:r>
-              <w:rPr>
-                <w:i/>
-                <w:highlight w:val="lightGray"/>
-              </w:rPr>
-              <w:t>13 sp4</w:t>
+              <w:t>1901</w:t>
             </w:r>
           </w:p>
         </w:tc>
@@ -1161,27 +1222,6 @@
                 <w:highlight w:val="lightGray"/>
               </w:rPr>
             </w:pPr>
-            <w:r>
-              <w:rPr>
-                <w:i/>
-                <w:highlight w:val="lightGray"/>
-              </w:rPr>
-              <w:t>Regelnummering aan</w:t>
-            </w:r>
-          </w:p>
-          <w:p>
-            <w:pPr>
-              <w:rPr>
-                <w:i/>
-              </w:rPr>
-            </w:pPr>
-            <w:r>
-              <w:rPr>
-                <w:i/>
-                <w:highlight w:val="lightGray"/>
-              </w:rPr>
-              <w:t>Crystal Reports plugin</w:t>
-            </w:r>
           </w:p>
         </w:tc>
       </w:tr>
@@ -1192,18 +1232,8 @@
             <w:shd w:val="clear" w:color="auto" w:fill="auto"/>
           </w:tcPr>
           <w:p>
-            <w:pPr>
-              <w:rPr>
-                <w:i/>
-                <w:highlight w:val="lightGray"/>
-              </w:rPr>
-            </w:pPr>
-            <w:r>
-              <w:rPr>
-                <w:i/>
-                <w:highlight w:val="lightGray"/>
-              </w:rPr>
-              <w:t>…</w:t>
+            <w:r>
+              <w:t>PHP Storm</w:t>
             </w:r>
           </w:p>
         </w:tc>
@@ -1213,18 +1243,8 @@
             <w:shd w:val="clear" w:color="auto" w:fill="auto"/>
           </w:tcPr>
           <w:p>
-            <w:pPr>
-              <w:rPr>
-                <w:i/>
-                <w:highlight w:val="lightGray"/>
-              </w:rPr>
-            </w:pPr>
-            <w:r>
-              <w:rPr>
-                <w:i/>
-                <w:highlight w:val="lightGray"/>
-              </w:rPr>
-              <w:t>…</w:t>
+            <w:r>
+              <w:t>2017.2</w:t>
             </w:r>
           </w:p>
         </w:tc>
@@ -1240,13 +1260,44 @@
                 <w:highlight w:val="lightGray"/>
               </w:rPr>
             </w:pPr>
-            <w:r>
+          </w:p>
+        </w:tc>
+      </w:tr>
+      <w:tr>
+        <w:tc>
+          <w:tcPr>
+            <w:tcW w:w="1109" w:type="pct"/>
+            <w:shd w:val="clear" w:color="auto" w:fill="auto"/>
+          </w:tcPr>
+          <w:p>
+            <w:r>
+              <w:t>XAMPP</w:t>
+            </w:r>
+          </w:p>
+        </w:tc>
+        <w:tc>
+          <w:tcPr>
+            <w:tcW w:w="675" w:type="pct"/>
+            <w:shd w:val="clear" w:color="auto" w:fill="auto"/>
+          </w:tcPr>
+          <w:p>
+            <w:r>
+              <w:t>3.2.2</w:t>
+            </w:r>
+          </w:p>
+        </w:tc>
+        <w:tc>
+          <w:tcPr>
+            <w:tcW w:w="3216" w:type="pct"/>
+            <w:shd w:val="clear" w:color="auto" w:fill="auto"/>
+          </w:tcPr>
+          <w:p>
+            <w:pPr>
               <w:rPr>
                 <w:i/>
                 <w:highlight w:val="lightGray"/>
               </w:rPr>
-              <w:t>…</w:t>
-            </w:r>
+            </w:pPr>
           </w:p>
         </w:tc>
       </w:tr>
@@ -1265,6 +1316,8 @@
           <w:highlight w:val="lightGray"/>
         </w:rPr>
       </w:pPr>
+      <w:bookmarkStart w:id="4" w:name="_GoBack"/>
+      <w:bookmarkEnd w:id="4"/>
     </w:p>
     <w:sectPr>
       <w:type w:val="oddPage"/>
@@ -2704,7 +2757,7 @@
     <w:lsdException w:name="Table Web 2" w:semiHidden="1" w:unhideWhenUsed="1"/>
     <w:lsdException w:name="Table Web 3" w:semiHidden="1" w:unhideWhenUsed="1"/>
     <w:lsdException w:name="Balloon Text" w:semiHidden="1" w:unhideWhenUsed="1"/>
-    <w:lsdException w:name="Table Grid" w:semiHidden="1" w:uiPriority="59" w:unhideWhenUsed="1"/>
+    <w:lsdException w:name="Table Grid" w:uiPriority="59"/>
     <w:lsdException w:name="Table Theme" w:semiHidden="1" w:unhideWhenUsed="1"/>
     <w:lsdException w:name="Placeholder Text" w:semiHidden="1"/>
     <w:lsdException w:name="No Spacing" w:uiPriority="1" w:qFormat="1"/>
@@ -3735,7 +3788,7 @@
 </file>
 
 <file path=customXml/itemProps2.xml><?xml version="1.0" encoding="utf-8"?>
-<ds:datastoreItem xmlns:ds="http://schemas.openxmlformats.org/officeDocument/2006/customXml" ds:itemID="{C6CEA71D-5B5E-4991-863C-F0F559F4B20E}">
+<ds:datastoreItem xmlns:ds="http://schemas.openxmlformats.org/officeDocument/2006/customXml" ds:itemID="{B1E87AD5-E6FE-4B61-B291-C2A9E0BD60B3}">
   <ds:schemaRefs>
     <ds:schemaRef ds:uri="http://schemas.openxmlformats.org/officeDocument/2006/bibliography"/>
   </ds:schemaRefs>

</xml_diff>